<commit_message>
Adding more commands to the information file.
</commit_message>
<xml_diff>
--- a/Git-information.docx
+++ b/Git-information.docx
@@ -25,6 +25,60 @@
     </w:p>
     <w:p>
       <w:r>
+        <w:t>SSH Keys.</w:t>
+      </w:r>
+    </w:p>
+    <w:p>
+      <w:r>
+        <w:t xml:space="preserve">These keys are required in order to authenticate your account and can push code to Github. </w:t>
+      </w:r>
+    </w:p>
+    <w:p>
+      <w:pPr>
+        <w:pStyle w:val="ListParagraph"/>
+        <w:numPr>
+          <w:ilvl w:val="0"/>
+          <w:numId w:val="1"/>
+        </w:numPr>
+      </w:pPr>
+      <w:r>
+        <w:t>ssh-keygen -t rsa -b 4096 -C “email@gmail.com”. Must be the same as your Github account.</w:t>
+      </w:r>
+    </w:p>
+    <w:p>
+      <w:pPr>
+        <w:pStyle w:val="ListParagraph"/>
+        <w:numPr>
+          <w:ilvl w:val="0"/>
+          <w:numId w:val="1"/>
+        </w:numPr>
+      </w:pPr>
+      <w:r>
+        <w:t>It’ll show you where the key will be saved. You can add a different location.</w:t>
+      </w:r>
+    </w:p>
+    <w:p>
+      <w:pPr>
+        <w:pStyle w:val="ListParagraph"/>
+        <w:numPr>
+          <w:ilvl w:val="0"/>
+          <w:numId w:val="1"/>
+        </w:numPr>
+      </w:pPr>
+      <w:r>
+        <w:t>Leave the next commands until you see your key and type ls.</w:t>
+      </w:r>
+    </w:p>
+    <w:p>
+      <w:r>
+        <w:t xml:space="preserve">After this, it’ll generate two keys, your public key and your own key. You have to copy all the public key and paste it in your github account. </w:t>
+      </w:r>
+      <w:r>
+        <w:t xml:space="preserve">Login in your github account and go to SSH and GPG keys, create a new key, you can write a title for that key and paste it. </w:t>
+      </w:r>
+    </w:p>
+    <w:p>
+      <w:r>
         <w:t>Git commands.</w:t>
       </w:r>
     </w:p>
@@ -35,7 +89,19 @@
     </w:p>
     <w:p>
       <w:r>
-        <w:t>* git clone. Make a clone from the project that you want to change or edit.</w:t>
+        <w:t>* git clone. Make a clone from the project that you want to change or edit</w:t>
+      </w:r>
+      <w:r>
+        <w:t xml:space="preserve"> (git clone https://</w:t>
+      </w:r>
+      <w:r>
+        <w:t>url</w:t>
+      </w:r>
+      <w:r>
+        <w:t>.com</w:t>
+      </w:r>
+      <w:r>
+        <w:t>.</w:t>
       </w:r>
     </w:p>
     <w:p>
@@ -45,17 +111,77 @@
     </w:p>
     <w:p>
       <w:r>
-        <w:t>* git add. It adds all the changes that you did in your files.</w:t>
-      </w:r>
-    </w:p>
-    <w:p>
-      <w:r>
-        <w:t>* git commit. Save your files in Git.</w:t>
-      </w:r>
-    </w:p>
-    <w:p>
-      <w:r>
-        <w:t>* git push. Upload all the git commits made to a remote repo.</w:t>
+        <w:t>* git add. It adds all the changes that you did in your files</w:t>
+      </w:r>
+      <w:r>
+        <w:t xml:space="preserve"> (git add . || git add name.txt)</w:t>
+      </w:r>
+      <w:r>
+        <w:t>.</w:t>
+      </w:r>
+    </w:p>
+    <w:p>
+      <w:r>
+        <w:t>* git log. Once you use this command, you will see all the commits that you made.</w:t>
+      </w:r>
+    </w:p>
+    <w:p>
+      <w:r>
+        <w:t xml:space="preserve">* git remote. You can set the repo’s link in order to upload your project to github (git remote add origin </w:t>
+      </w:r>
+      <w:r>
+        <w:t>https://</w:t>
+      </w:r>
+      <w:r>
+        <w:t>url</w:t>
+      </w:r>
+      <w:r>
+        <w:t>.com</w:t>
+      </w:r>
+    </w:p>
+    <w:p>
+      <w:r>
+        <w:t>* git remote -v. It displays all the repo that are connected to this project.</w:t>
+      </w:r>
+    </w:p>
+    <w:p>
+      <w:r>
+        <w:t>* git commit. Save your files in Git</w:t>
+      </w:r>
+      <w:r>
+        <w:t>. Command -m means message</w:t>
+      </w:r>
+      <w:r>
+        <w:t xml:space="preserve"> (git commit -m “New commit”)</w:t>
+      </w:r>
+      <w:r>
+        <w:t>.</w:t>
+      </w:r>
+      <w:r>
+        <w:t xml:space="preserve"> You can add a title and a message on each commit by adding an extra -m “” at the end of the command line.</w:t>
+      </w:r>
+    </w:p>
+    <w:p>
+      <w:r>
+        <w:t>* git push. Upload all the git commits made to a remote repo</w:t>
+      </w:r>
+      <w:r>
+        <w:t>. You can define a default origin by adding -u when you declare your first commit</w:t>
+      </w:r>
+      <w:r>
+        <w:t xml:space="preserve"> (git push </w:t>
+      </w:r>
+      <w:r>
+        <w:t xml:space="preserve">-u </w:t>
+      </w:r>
+      <w:r>
+        <w:t>origin master)</w:t>
+      </w:r>
+      <w:r>
+        <w:t>.</w:t>
+      </w:r>
+      <w:r>
+        <w:t xml:space="preserve"> </w:t>
       </w:r>
     </w:p>
     <w:p>
@@ -92,6 +218,103 @@
     </w:sectPr>
   </w:body>
 </w:document>
+</file>
+
+<file path=word/numbering.xml><?xml version="1.0" encoding="utf-8"?>
+<w:numbering xmlns:wpc="http://schemas.microsoft.com/office/word/2010/wordprocessingCanvas" xmlns:cx="http://schemas.microsoft.com/office/drawing/2014/chartex" xmlns:cx1="http://schemas.microsoft.com/office/drawing/2015/9/8/chartex" xmlns:cx2="http://schemas.microsoft.com/office/drawing/2015/10/21/chartex" xmlns:cx3="http://schemas.microsoft.com/office/drawing/2016/5/9/chartex" xmlns:cx4="http://schemas.microsoft.com/office/drawing/2016/5/10/chartex" xmlns:cx5="http://schemas.microsoft.com/office/drawing/2016/5/11/chartex" xmlns:cx6="http://schemas.microsoft.com/office/drawing/2016/5/12/chartex" xmlns:cx7="http://schemas.microsoft.com/office/drawing/2016/5/13/chartex" xmlns:cx8="http://schemas.microsoft.com/office/drawing/2016/5/14/chartex" xmlns:mc="http://schemas.openxmlformats.org/markup-compatibility/2006" xmlns:aink="http://schemas.microsoft.com/office/drawing/2016/ink" xmlns:am3d="http://schemas.microsoft.com/office/drawing/2017/model3d" xmlns:o="urn:schemas-microsoft-com:office:office" xmlns:r="http://schemas.openxmlformats.org/officeDocument/2006/relationships" xmlns:m="http://schemas.openxmlformats.org/officeDocument/2006/math" xmlns:v="urn:schemas-microsoft-com:vml" xmlns:wp14="http://schemas.microsoft.com/office/word/2010/wordprocessingDrawing" xmlns:wp="http://schemas.openxmlformats.org/drawingml/2006/wordprocessingDrawing" xmlns:w10="urn:schemas-microsoft-com:office:word" xmlns:w="http://schemas.openxmlformats.org/wordprocessingml/2006/main" xmlns:w14="http://schemas.microsoft.com/office/word/2010/wordml" xmlns:w15="http://schemas.microsoft.com/office/word/2012/wordml" xmlns:w16cex="http://schemas.microsoft.com/office/word/2018/wordml/cex" xmlns:w16cid="http://schemas.microsoft.com/office/word/2016/wordml/cid" xmlns:w16="http://schemas.microsoft.com/office/word/2018/wordml" xmlns:w16sdtdh="http://schemas.microsoft.com/office/word/2020/wordml/sdtdatahash" xmlns:w16se="http://schemas.microsoft.com/office/word/2015/wordml/symex" xmlns:wpg="http://schemas.microsoft.com/office/word/2010/wordprocessingGroup" xmlns:wpi="http://schemas.microsoft.com/office/word/2010/wordprocessingInk" xmlns:wne="http://schemas.microsoft.com/office/word/2006/wordml" xmlns:wps="http://schemas.microsoft.com/office/word/2010/wordprocessingShape" mc:Ignorable="w14 w15 w16se w16cid w16 w16cex w16sdtdh wp14">
+  <w:abstractNum w:abstractNumId="0" w15:restartNumberingAfterBreak="0">
+    <w:nsid w:val="6CF84741"/>
+    <w:multiLevelType w:val="hybridMultilevel"/>
+    <w:tmpl w:val="F7B0DC9E"/>
+    <w:lvl w:ilvl="0" w:tplc="0409000F">
+      <w:start w:val="1"/>
+      <w:numFmt w:val="decimal"/>
+      <w:lvlText w:val="%1."/>
+      <w:lvlJc w:val="left"/>
+      <w:pPr>
+        <w:ind w:left="720" w:hanging="360"/>
+      </w:pPr>
+      <w:rPr>
+        <w:rFonts w:hint="default"/>
+      </w:rPr>
+    </w:lvl>
+    <w:lvl w:ilvl="1" w:tplc="04090019" w:tentative="1">
+      <w:start w:val="1"/>
+      <w:numFmt w:val="lowerLetter"/>
+      <w:lvlText w:val="%2."/>
+      <w:lvlJc w:val="left"/>
+      <w:pPr>
+        <w:ind w:left="1440" w:hanging="360"/>
+      </w:pPr>
+    </w:lvl>
+    <w:lvl w:ilvl="2" w:tplc="0409001B" w:tentative="1">
+      <w:start w:val="1"/>
+      <w:numFmt w:val="lowerRoman"/>
+      <w:lvlText w:val="%3."/>
+      <w:lvlJc w:val="right"/>
+      <w:pPr>
+        <w:ind w:left="2160" w:hanging="180"/>
+      </w:pPr>
+    </w:lvl>
+    <w:lvl w:ilvl="3" w:tplc="0409000F" w:tentative="1">
+      <w:start w:val="1"/>
+      <w:numFmt w:val="decimal"/>
+      <w:lvlText w:val="%4."/>
+      <w:lvlJc w:val="left"/>
+      <w:pPr>
+        <w:ind w:left="2880" w:hanging="360"/>
+      </w:pPr>
+    </w:lvl>
+    <w:lvl w:ilvl="4" w:tplc="04090019" w:tentative="1">
+      <w:start w:val="1"/>
+      <w:numFmt w:val="lowerLetter"/>
+      <w:lvlText w:val="%5."/>
+      <w:lvlJc w:val="left"/>
+      <w:pPr>
+        <w:ind w:left="3600" w:hanging="360"/>
+      </w:pPr>
+    </w:lvl>
+    <w:lvl w:ilvl="5" w:tplc="0409001B" w:tentative="1">
+      <w:start w:val="1"/>
+      <w:numFmt w:val="lowerRoman"/>
+      <w:lvlText w:val="%6."/>
+      <w:lvlJc w:val="right"/>
+      <w:pPr>
+        <w:ind w:left="4320" w:hanging="180"/>
+      </w:pPr>
+    </w:lvl>
+    <w:lvl w:ilvl="6" w:tplc="0409000F" w:tentative="1">
+      <w:start w:val="1"/>
+      <w:numFmt w:val="decimal"/>
+      <w:lvlText w:val="%7."/>
+      <w:lvlJc w:val="left"/>
+      <w:pPr>
+        <w:ind w:left="5040" w:hanging="360"/>
+      </w:pPr>
+    </w:lvl>
+    <w:lvl w:ilvl="7" w:tplc="04090019" w:tentative="1">
+      <w:start w:val="1"/>
+      <w:numFmt w:val="lowerLetter"/>
+      <w:lvlText w:val="%8."/>
+      <w:lvlJc w:val="left"/>
+      <w:pPr>
+        <w:ind w:left="5760" w:hanging="360"/>
+      </w:pPr>
+    </w:lvl>
+    <w:lvl w:ilvl="8" w:tplc="0409001B" w:tentative="1">
+      <w:start w:val="1"/>
+      <w:numFmt w:val="lowerRoman"/>
+      <w:lvlText w:val="%9."/>
+      <w:lvlJc w:val="right"/>
+      <w:pPr>
+        <w:ind w:left="6480" w:hanging="180"/>
+      </w:pPr>
+    </w:lvl>
+  </w:abstractNum>
+  <w:num w:numId="1">
+    <w:abstractNumId w:val="0"/>
+  </w:num>
+</w:numbering>
 </file>
 
 <file path=word/styles.xml><?xml version="1.0" encoding="utf-8"?>
@@ -517,6 +740,40 @@
     <w:semiHidden/>
     <w:unhideWhenUsed/>
   </w:style>
+  <w:style w:type="paragraph" w:styleId="ListParagraph">
+    <w:name w:val="List Paragraph"/>
+    <w:basedOn w:val="Normal"/>
+    <w:uiPriority w:val="34"/>
+    <w:qFormat/>
+    <w:rsid w:val="00B72D73"/>
+    <w:pPr>
+      <w:ind w:left="720"/>
+      <w:contextualSpacing/>
+    </w:pPr>
+  </w:style>
+  <w:style w:type="character" w:styleId="Hyperlink">
+    <w:name w:val="Hyperlink"/>
+    <w:basedOn w:val="DefaultParagraphFont"/>
+    <w:uiPriority w:val="99"/>
+    <w:unhideWhenUsed/>
+    <w:rsid w:val="00B72D73"/>
+    <w:rPr>
+      <w:color w:val="0563C1" w:themeColor="hyperlink"/>
+      <w:u w:val="single"/>
+    </w:rPr>
+  </w:style>
+  <w:style w:type="character" w:styleId="UnresolvedMention">
+    <w:name w:val="Unresolved Mention"/>
+    <w:basedOn w:val="DefaultParagraphFont"/>
+    <w:uiPriority w:val="99"/>
+    <w:semiHidden/>
+    <w:unhideWhenUsed/>
+    <w:rsid w:val="00B72D73"/>
+    <w:rPr>
+      <w:color w:val="605E5C"/>
+      <w:shd w:val="clear" w:color="auto" w:fill="E1DFDD"/>
+    </w:rPr>
+  </w:style>
 </w:styles>
 </file>
 

</xml_diff>

<commit_message>
Styling document part 2
</commit_message>
<xml_diff>
--- a/Git-information.docx
+++ b/Git-information.docx
@@ -259,6 +259,7 @@
         <w:t xml:space="preserve"> Initialize git within the directory.</w:t>
       </w:r>
     </w:p>
+    <w:p/>
     <w:p>
       <w:r>
         <w:t xml:space="preserve">* </w:t>
@@ -272,7 +273,99 @@
         <w:t xml:space="preserve"> clone. Make a clone from the project that you want to change or edit</w:t>
       </w:r>
       <w:r>
-        <w:t xml:space="preserve"> (git clone https://</w:t>
+        <w:t xml:space="preserve"> (git clone </w:t>
+      </w:r>
+      <w:hyperlink r:id="rId7" w:history="1">
+        <w:r>
+          <w:rPr>
+            <w:rStyle w:val="Hyperlink"/>
+          </w:rPr>
+          <w:t>https://url.com</w:t>
+        </w:r>
+      </w:hyperlink>
+      <w:r>
+        <w:t>.</w:t>
+      </w:r>
+    </w:p>
+    <w:p/>
+    <w:p>
+      <w:r>
+        <w:t xml:space="preserve">* </w:t>
+      </w:r>
+      <w:proofErr w:type="gramStart"/>
+      <w:r>
+        <w:t>git</w:t>
+      </w:r>
+      <w:proofErr w:type="gramEnd"/>
+      <w:r>
+        <w:t xml:space="preserve"> status. It shows all the changes that occurred without adding them to git.</w:t>
+      </w:r>
+    </w:p>
+    <w:p/>
+    <w:p>
+      <w:r>
+        <w:t xml:space="preserve">* </w:t>
+      </w:r>
+      <w:proofErr w:type="gramStart"/>
+      <w:r>
+        <w:t>git</w:t>
+      </w:r>
+      <w:proofErr w:type="gramEnd"/>
+      <w:r>
+        <w:t xml:space="preserve"> add. It adds all the changes that you did in your files</w:t>
+      </w:r>
+      <w:r>
+        <w:t xml:space="preserve"> (git </w:t>
+      </w:r>
+      <w:proofErr w:type="gramStart"/>
+      <w:r>
+        <w:t>add .</w:t>
+      </w:r>
+      <w:proofErr w:type="gramEnd"/>
+      <w:r>
+        <w:t xml:space="preserve"> || git add name.txt)</w:t>
+      </w:r>
+      <w:r>
+        <w:t>.</w:t>
+      </w:r>
+    </w:p>
+    <w:p/>
+    <w:p>
+      <w:r>
+        <w:t xml:space="preserve">* </w:t>
+      </w:r>
+      <w:proofErr w:type="gramStart"/>
+      <w:r>
+        <w:t>git</w:t>
+      </w:r>
+      <w:proofErr w:type="gramEnd"/>
+      <w:r>
+        <w:t xml:space="preserve"> log. Once you use this command, you will see all the commits that you made.</w:t>
+      </w:r>
+    </w:p>
+    <w:p/>
+    <w:p>
+      <w:r>
+        <w:t xml:space="preserve">* </w:t>
+      </w:r>
+      <w:proofErr w:type="gramStart"/>
+      <w:r>
+        <w:t>git</w:t>
+      </w:r>
+      <w:proofErr w:type="gramEnd"/>
+      <w:r>
+        <w:t xml:space="preserve"> remote. You can set the repo’s link in order to upload your project to </w:t>
+      </w:r>
+      <w:proofErr w:type="spellStart"/>
+      <w:r>
+        <w:t>github</w:t>
+      </w:r>
+      <w:proofErr w:type="spellEnd"/>
+      <w:r>
+        <w:t xml:space="preserve"> (git remote add origin </w:t>
+      </w:r>
+      <w:r>
+        <w:t>https://</w:t>
       </w:r>
       <w:r>
         <w:t>url</w:t>
@@ -280,10 +373,53 @@
       <w:r>
         <w:t>.com</w:t>
       </w:r>
+    </w:p>
+    <w:p/>
+    <w:p>
+      <w:r>
+        <w:t xml:space="preserve">* </w:t>
+      </w:r>
+      <w:proofErr w:type="gramStart"/>
+      <w:r>
+        <w:t>git</w:t>
+      </w:r>
+      <w:proofErr w:type="gramEnd"/>
+      <w:r>
+        <w:t xml:space="preserve"> remote -v. It displays all the repo that are connected to this project.</w:t>
+      </w:r>
+    </w:p>
+    <w:p/>
+    <w:p>
+      <w:r>
+        <w:t xml:space="preserve">* </w:t>
+      </w:r>
+      <w:proofErr w:type="gramStart"/>
+      <w:r>
+        <w:t>git</w:t>
+      </w:r>
+      <w:proofErr w:type="gramEnd"/>
+      <w:r>
+        <w:t xml:space="preserve"> commit. Save your files in Git</w:t>
+      </w:r>
+      <w:r>
+        <w:t>. Command -m means message</w:t>
+      </w:r>
+      <w:r>
+        <w:t xml:space="preserve"> (git commit -m “New commit”)</w:t>
+      </w:r>
       <w:r>
         <w:t>.</w:t>
       </w:r>
-    </w:p>
+      <w:r>
+        <w:t xml:space="preserve"> You </w:t>
+      </w:r>
+    </w:p>
+    <w:p>
+      <w:r>
+        <w:t>can add a title and a message on each commit by adding an extra -m “” at the end of the command line.</w:t>
+      </w:r>
+    </w:p>
+    <w:p/>
     <w:p>
       <w:r>
         <w:t xml:space="preserve">* </w:t>
@@ -294,9 +430,28 @@
       </w:r>
       <w:proofErr w:type="gramEnd"/>
       <w:r>
-        <w:t xml:space="preserve"> status. It shows all the changes that occurred without adding them to git.</w:t>
-      </w:r>
-    </w:p>
+        <w:t xml:space="preserve"> push. Upload all the git commits made to a remote repo</w:t>
+      </w:r>
+      <w:r>
+        <w:t>. You can define a default origin by adding -u when you declare your first commit</w:t>
+      </w:r>
+      <w:r>
+        <w:t xml:space="preserve"> (git push </w:t>
+      </w:r>
+      <w:r>
+        <w:t xml:space="preserve">-u </w:t>
+      </w:r>
+      <w:r>
+        <w:t>origin master)</w:t>
+      </w:r>
+      <w:r>
+        <w:t>.</w:t>
+      </w:r>
+      <w:r>
+        <w:t xml:space="preserve"> </w:t>
+      </w:r>
+    </w:p>
+    <w:p/>
     <w:p>
       <w:r>
         <w:t xml:space="preserve">* </w:t>
@@ -307,23 +462,32 @@
       </w:r>
       <w:proofErr w:type="gramEnd"/>
       <w:r>
-        <w:t xml:space="preserve"> add. It adds all the changes that you did in your files</w:t>
-      </w:r>
-      <w:r>
-        <w:t xml:space="preserve"> (git </w:t>
+        <w:t xml:space="preserve"> branch. It creates a branch (git branch Jorge).</w:t>
+      </w:r>
+    </w:p>
+    <w:p/>
+    <w:p>
+      <w:r>
+        <w:t xml:space="preserve">* </w:t>
       </w:r>
       <w:proofErr w:type="gramStart"/>
       <w:r>
-        <w:t>add .</w:t>
+        <w:t>git</w:t>
       </w:r>
       <w:proofErr w:type="gramEnd"/>
       <w:r>
-        <w:t xml:space="preserve"> || git add name.txt)</w:t>
-      </w:r>
-      <w:r>
-        <w:t>.</w:t>
-      </w:r>
-    </w:p>
+        <w:t xml:space="preserve"> branch -d </w:t>
+      </w:r>
+      <w:proofErr w:type="spellStart"/>
+      <w:r>
+        <w:t>namebranch</w:t>
+      </w:r>
+      <w:proofErr w:type="spellEnd"/>
+      <w:r>
+        <w:t>. It deletes the branch created,</w:t>
+      </w:r>
+    </w:p>
+    <w:p/>
     <w:p>
       <w:r>
         <w:t xml:space="preserve">* </w:t>
@@ -334,9 +498,18 @@
       </w:r>
       <w:proofErr w:type="gramEnd"/>
       <w:r>
-        <w:t xml:space="preserve"> log. Once you use this command, you will see all the commits that you made.</w:t>
-      </w:r>
-    </w:p>
+        <w:t xml:space="preserve"> branch -D </w:t>
+      </w:r>
+      <w:proofErr w:type="spellStart"/>
+      <w:r>
+        <w:t>namebranch</w:t>
+      </w:r>
+      <w:proofErr w:type="spellEnd"/>
+      <w:r>
+        <w:t>. It forces to delete the featured branch.</w:t>
+      </w:r>
+    </w:p>
+    <w:p/>
     <w:p>
       <w:r>
         <w:t xml:space="preserve">* </w:t>
@@ -347,26 +520,10 @@
       </w:r>
       <w:proofErr w:type="gramEnd"/>
       <w:r>
-        <w:t xml:space="preserve"> remote. You can set the repo’s link in order to upload your project to </w:t>
-      </w:r>
-      <w:proofErr w:type="spellStart"/>
-      <w:r>
-        <w:t>github</w:t>
-      </w:r>
-      <w:proofErr w:type="spellEnd"/>
-      <w:r>
-        <w:t xml:space="preserve"> (git remote add origin </w:t>
-      </w:r>
-      <w:r>
-        <w:t>https://</w:t>
-      </w:r>
-      <w:r>
-        <w:t>url</w:t>
-      </w:r>
-      <w:r>
-        <w:t>.com</w:t>
-      </w:r>
-    </w:p>
+        <w:t xml:space="preserve"> merge. Merge all the commits made in a feature branch with the master branch.</w:t>
+      </w:r>
+    </w:p>
+    <w:p/>
     <w:p>
       <w:r>
         <w:t xml:space="preserve">* </w:t>
@@ -377,104 +534,10 @@
       </w:r>
       <w:proofErr w:type="gramEnd"/>
       <w:r>
-        <w:t xml:space="preserve"> remote -v. It displays all the repo that are connected to this project.</w:t>
-      </w:r>
-    </w:p>
-    <w:p>
-      <w:r>
-        <w:t xml:space="preserve">* </w:t>
-      </w:r>
-      <w:proofErr w:type="gramStart"/>
-      <w:r>
-        <w:t>git</w:t>
-      </w:r>
-      <w:proofErr w:type="gramEnd"/>
-      <w:r>
-        <w:t xml:space="preserve"> commit. Save your files in Git</w:t>
-      </w:r>
-      <w:r>
-        <w:t>. Command -m means message</w:t>
-      </w:r>
-      <w:r>
-        <w:t xml:space="preserve"> (git commit -m “New commit”)</w:t>
-      </w:r>
-      <w:r>
-        <w:t>.</w:t>
-      </w:r>
-      <w:r>
-        <w:t xml:space="preserve"> You can add a title and a message on each commit by adding an extra -m “” at the end of the command line.</w:t>
-      </w:r>
-    </w:p>
-    <w:p>
-      <w:r>
-        <w:t xml:space="preserve">* </w:t>
-      </w:r>
-      <w:proofErr w:type="gramStart"/>
-      <w:r>
-        <w:t>git</w:t>
-      </w:r>
-      <w:proofErr w:type="gramEnd"/>
-      <w:r>
-        <w:t xml:space="preserve"> push. Upload all the git commits made to a remote repo</w:t>
-      </w:r>
-      <w:r>
-        <w:t>. You can define a default origin by adding -u when you declare your first commit</w:t>
-      </w:r>
-      <w:r>
-        <w:t xml:space="preserve"> (git push </w:t>
-      </w:r>
-      <w:r>
-        <w:t xml:space="preserve">-u </w:t>
-      </w:r>
-      <w:r>
-        <w:t>origin master)</w:t>
-      </w:r>
-      <w:r>
-        <w:t>.</w:t>
-      </w:r>
-      <w:r>
-        <w:t xml:space="preserve"> </w:t>
-      </w:r>
-    </w:p>
-    <w:p>
-      <w:r>
-        <w:t xml:space="preserve">* </w:t>
-      </w:r>
-      <w:proofErr w:type="gramStart"/>
-      <w:r>
-        <w:t>git</w:t>
-      </w:r>
-      <w:proofErr w:type="gramEnd"/>
-      <w:r>
-        <w:t xml:space="preserve"> branch. It creates a branch (git branch Jorge).</w:t>
-      </w:r>
-    </w:p>
-    <w:p>
-      <w:r>
-        <w:t xml:space="preserve">* </w:t>
-      </w:r>
-      <w:proofErr w:type="gramStart"/>
-      <w:r>
-        <w:t>git</w:t>
-      </w:r>
-      <w:proofErr w:type="gramEnd"/>
-      <w:r>
-        <w:t xml:space="preserve"> merge. Merge all the commits made in a feature branch with the master branch.</w:t>
-      </w:r>
-    </w:p>
-    <w:p>
-      <w:r>
-        <w:t xml:space="preserve">* </w:t>
-      </w:r>
-      <w:proofErr w:type="gramStart"/>
-      <w:r>
-        <w:t>git</w:t>
-      </w:r>
-      <w:proofErr w:type="gramEnd"/>
-      <w:r>
         <w:t xml:space="preserve"> checkout. You can jump between branches using this command (git checkout Jorge).</w:t>
       </w:r>
     </w:p>
+    <w:p/>
     <w:p>
       <w:r>
         <w:t xml:space="preserve">* </w:t>

</xml_diff>